<commit_message>
lots of stuff. V6, correction of light attenuation coef. for detritus, improved plot script etc.
lots of stuff. V6, correction of light attenuation coef. for detritus, (its measued in mgP/m^3 but the light attenuation used previously was specified for carbon so division by the P/C quota was neccesary.

 improved plot script with lots of added response variables and specific growth for benthic and pelagic algae.
</commit_message>
<xml_diff>
--- a/meeting notes/Parameters and response variables SEB dokument.docx
+++ b/meeting notes/Parameters and response variables SEB dokument.docx
@@ -28,7 +28,23 @@
           <w:b/>
           <w:lang w:val="en-US"/>
         </w:rPr>
-        <w:t>(black – plots already produced by code, red – not calculated/produced currently)</w:t>
+        <w:t>(</w:t>
+      </w:r>
+      <w:proofErr w:type="gramStart"/>
+      <w:r>
+        <w:rPr>
+          <w:b/>
+          <w:lang w:val="en-US"/>
+        </w:rPr>
+        <w:t>black</w:t>
+      </w:r>
+      <w:proofErr w:type="gramEnd"/>
+      <w:r>
+        <w:rPr>
+          <w:b/>
+          <w:lang w:val="en-US"/>
+        </w:rPr>
+        <w:t xml:space="preserve"> – plots already produced by code, red – not calculated/produced currently)</w:t>
       </w:r>
     </w:p>
     <w:p>
@@ -104,13 +120,13 @@
           <w:numId w:val="1"/>
         </w:numPr>
         <w:rPr>
-          <w:color w:val="FF0000"/>
-          <w:lang w:val="en-US"/>
-        </w:rPr>
-      </w:pPr>
-      <w:r>
-        <w:rPr>
-          <w:color w:val="FF0000"/>
+          <w:color w:val="000000" w:themeColor="text1"/>
+          <w:lang w:val="en-US"/>
+        </w:rPr>
+      </w:pPr>
+      <w:r>
+        <w:rPr>
+          <w:color w:val="000000" w:themeColor="text1"/>
           <w:u w:val="single"/>
           <w:lang w:val="en-US"/>
         </w:rPr>
@@ -118,7 +134,7 @@
       </w:r>
       <w:r>
         <w:rPr>
-          <w:color w:val="FF0000"/>
+          <w:color w:val="000000" w:themeColor="text1"/>
           <w:lang w:val="en-US"/>
         </w:rPr>
         <w:t xml:space="preserve"> pelagic algal biomass </w:t>
@@ -126,14 +142,14 @@
       <w:r>
         <w:rPr>
           <w:i/>
-          <w:color w:val="FF0000"/>
+          <w:color w:val="000000" w:themeColor="text1"/>
           <w:lang w:val="en-US"/>
         </w:rPr>
         <w:t>per volume</w:t>
       </w:r>
       <w:r>
         <w:rPr>
-          <w:color w:val="FF0000"/>
+          <w:color w:val="000000" w:themeColor="text1"/>
           <w:lang w:val="en-US"/>
         </w:rPr>
         <w:t xml:space="preserve"> of lake water</w:t>
@@ -147,13 +163,13 @@
           <w:numId w:val="1"/>
         </w:numPr>
         <w:rPr>
-          <w:color w:val="FF0000"/>
-          <w:lang w:val="en-US"/>
-        </w:rPr>
-      </w:pPr>
-      <w:r>
-        <w:rPr>
-          <w:color w:val="FF0000"/>
+          <w:color w:val="000000" w:themeColor="text1"/>
+          <w:lang w:val="en-US"/>
+        </w:rPr>
+      </w:pPr>
+      <w:r>
+        <w:rPr>
+          <w:color w:val="000000" w:themeColor="text1"/>
           <w:u w:val="single"/>
           <w:lang w:val="en-US"/>
         </w:rPr>
@@ -161,21 +177,21 @@
       </w:r>
       <w:r>
         <w:rPr>
-          <w:color w:val="FF0000"/>
+          <w:color w:val="000000" w:themeColor="text1"/>
           <w:lang w:val="en-US"/>
         </w:rPr>
         <w:t xml:space="preserve"> </w:t>
       </w:r>
       <w:r>
         <w:rPr>
-          <w:color w:val="FF0000"/>
+          <w:color w:val="000000" w:themeColor="text1"/>
           <w:lang w:val="en-US"/>
         </w:rPr>
         <w:t xml:space="preserve">pelagic and benthic algal </w:t>
       </w:r>
       <w:r>
         <w:rPr>
-          <w:color w:val="FF0000"/>
+          <w:color w:val="000000" w:themeColor="text1"/>
           <w:lang w:val="en-US"/>
         </w:rPr>
         <w:t xml:space="preserve">biomass </w:t>
@@ -183,7 +199,7 @@
       <w:r>
         <w:rPr>
           <w:i/>
-          <w:color w:val="FF0000"/>
+          <w:color w:val="000000" w:themeColor="text1"/>
           <w:lang w:val="en-US"/>
         </w:rPr>
         <w:t xml:space="preserve">per </w:t>
@@ -191,7 +207,7 @@
       <w:r>
         <w:rPr>
           <w:i/>
-          <w:color w:val="FF0000"/>
+          <w:color w:val="000000" w:themeColor="text1"/>
           <w:lang w:val="en-US"/>
         </w:rPr>
         <w:t xml:space="preserve">lake </w:t>
@@ -199,14 +215,14 @@
       <w:r>
         <w:rPr>
           <w:i/>
-          <w:color w:val="FF0000"/>
+          <w:color w:val="000000" w:themeColor="text1"/>
           <w:lang w:val="en-US"/>
         </w:rPr>
         <w:t>area</w:t>
       </w:r>
       <w:r>
         <w:rPr>
-          <w:color w:val="FF0000"/>
+          <w:color w:val="000000" w:themeColor="text1"/>
           <w:lang w:val="en-US"/>
         </w:rPr>
         <w:t>(= standing stock of algae)</w:t>
@@ -220,20 +236,20 @@
           <w:numId w:val="1"/>
         </w:numPr>
         <w:rPr>
-          <w:color w:val="FF0000"/>
-          <w:lang w:val="en-US"/>
-        </w:rPr>
-      </w:pPr>
-      <w:r>
-        <w:rPr>
-          <w:color w:val="FF0000"/>
+          <w:color w:val="000000" w:themeColor="text1"/>
+          <w:lang w:val="en-US"/>
+        </w:rPr>
+      </w:pPr>
+      <w:r>
+        <w:rPr>
+          <w:color w:val="000000" w:themeColor="text1"/>
           <w:lang w:val="en-US"/>
         </w:rPr>
         <w:t xml:space="preserve">Contribution of benthic algae </w:t>
       </w:r>
       <w:r>
         <w:rPr>
-          <w:color w:val="FF0000"/>
+          <w:color w:val="000000" w:themeColor="text1"/>
           <w:lang w:val="en-US"/>
         </w:rPr>
         <w:t>to total algal biomass in the lake</w:t>
@@ -265,6 +281,7 @@
         </w:rPr>
         <w:t xml:space="preserve"> = </w:t>
       </w:r>
+      <w:proofErr w:type="spellStart"/>
       <w:r>
         <w:rPr>
           <w:i/>
@@ -280,6 +297,7 @@
         </w:rPr>
         <w:t>A</w:t>
       </w:r>
+      <w:proofErr w:type="spellEnd"/>
       <w:r>
         <w:rPr>
           <w:i/>
@@ -293,6 +311,8 @@
         </w:rPr>
         <w:t xml:space="preserve">, </w:t>
       </w:r>
+      <w:proofErr w:type="spellStart"/>
+      <w:proofErr w:type="gramStart"/>
       <w:r>
         <w:rPr>
           <w:i/>
@@ -308,12 +328,21 @@
         </w:rPr>
         <w:t>B</w:t>
       </w:r>
-      <w:r>
-        <w:rPr>
-          <w:i/>
-          <w:lang w:val="en-US"/>
-        </w:rPr>
-        <w:t>(x)</w:t>
+      <w:proofErr w:type="spellEnd"/>
+      <w:r>
+        <w:rPr>
+          <w:i/>
+          <w:lang w:val="en-US"/>
+        </w:rPr>
+        <w:t>(</w:t>
+      </w:r>
+      <w:proofErr w:type="gramEnd"/>
+      <w:r>
+        <w:rPr>
+          <w:i/>
+          <w:lang w:val="en-US"/>
+        </w:rPr>
+        <w:t>x)</w:t>
       </w:r>
       <w:r>
         <w:rPr>
@@ -364,6 +393,7 @@
         </w:rPr>
         <w:t xml:space="preserve"> [</w:t>
       </w:r>
+      <w:proofErr w:type="spellStart"/>
       <w:r>
         <w:rPr>
           <w:i/>
@@ -381,6 +411,7 @@
         </w:rPr>
         <w:t>A</w:t>
       </w:r>
+      <w:proofErr w:type="spellEnd"/>
       <w:r>
         <w:rPr>
           <w:i/>
@@ -396,6 +427,7 @@
         </w:rPr>
         <w:t xml:space="preserve">, </w:t>
       </w:r>
+      <w:proofErr w:type="spellStart"/>
       <w:r>
         <w:rPr>
           <w:i/>
@@ -413,6 +445,7 @@
         </w:rPr>
         <w:t>B</w:t>
       </w:r>
+      <w:proofErr w:type="spellEnd"/>
       <w:r>
         <w:rPr>
           <w:i/>
@@ -443,6 +476,7 @@
         </w:rPr>
         <w:t xml:space="preserve"> [</w:t>
       </w:r>
+      <w:proofErr w:type="spellStart"/>
       <w:r>
         <w:rPr>
           <w:i/>
@@ -460,6 +494,7 @@
         </w:rPr>
         <w:t>A</w:t>
       </w:r>
+      <w:proofErr w:type="spellEnd"/>
       <w:r>
         <w:rPr>
           <w:i/>
@@ -492,6 +527,7 @@
         </w:rPr>
         <w:t xml:space="preserve">, </w:t>
       </w:r>
+      <w:proofErr w:type="spellStart"/>
       <w:r>
         <w:rPr>
           <w:i/>
@@ -509,6 +545,7 @@
         </w:rPr>
         <w:t>B</w:t>
       </w:r>
+      <w:proofErr w:type="spellEnd"/>
       <w:r>
         <w:rPr>
           <w:i/>
@@ -555,7 +592,57 @@
           <w:color w:val="FF0000"/>
           <w:lang w:val="en-US"/>
         </w:rPr>
-        <w:t>(tillväxtermer, obs exclusive förluster)</w:t>
+        <w:t>(</w:t>
+      </w:r>
+      <w:proofErr w:type="spellStart"/>
+      <w:proofErr w:type="gramStart"/>
+      <w:r>
+        <w:rPr>
+          <w:color w:val="FF0000"/>
+          <w:lang w:val="en-US"/>
+        </w:rPr>
+        <w:t>tillväxtermer</w:t>
+      </w:r>
+      <w:proofErr w:type="spellEnd"/>
+      <w:proofErr w:type="gramEnd"/>
+      <w:r>
+        <w:rPr>
+          <w:color w:val="FF0000"/>
+          <w:lang w:val="en-US"/>
+        </w:rPr>
+        <w:t xml:space="preserve">, </w:t>
+      </w:r>
+      <w:proofErr w:type="spellStart"/>
+      <w:r>
+        <w:rPr>
+          <w:color w:val="FF0000"/>
+          <w:lang w:val="en-US"/>
+        </w:rPr>
+        <w:t>obs</w:t>
+      </w:r>
+      <w:proofErr w:type="spellEnd"/>
+      <w:r>
+        <w:rPr>
+          <w:color w:val="FF0000"/>
+          <w:lang w:val="en-US"/>
+        </w:rPr>
+        <w:t xml:space="preserve"> exclusive </w:t>
+      </w:r>
+      <w:proofErr w:type="spellStart"/>
+      <w:r>
+        <w:rPr>
+          <w:color w:val="FF0000"/>
+          <w:lang w:val="en-US"/>
+        </w:rPr>
+        <w:t>förluster</w:t>
+      </w:r>
+      <w:proofErr w:type="spellEnd"/>
+      <w:r>
+        <w:rPr>
+          <w:color w:val="FF0000"/>
+          <w:lang w:val="en-US"/>
+        </w:rPr>
+        <w:t>)</w:t>
       </w:r>
     </w:p>
     <w:p>
@@ -566,34 +653,50 @@
           <w:numId w:val="1"/>
         </w:numPr>
         <w:rPr>
-          <w:color w:val="FF0000"/>
-          <w:lang w:val="en-US"/>
-        </w:rPr>
-      </w:pPr>
-      <w:r>
-        <w:rPr>
-          <w:color w:val="FF0000"/>
+          <w:color w:val="000000" w:themeColor="text1"/>
+          <w:lang w:val="en-US"/>
+        </w:rPr>
+      </w:pPr>
+      <w:r>
+        <w:rPr>
+          <w:color w:val="000000" w:themeColor="text1"/>
           <w:lang w:val="en-US"/>
         </w:rPr>
         <w:t>production of pelagic and benthic algae</w:t>
       </w:r>
       <w:r>
         <w:rPr>
-          <w:color w:val="FF0000"/>
+          <w:color w:val="000000" w:themeColor="text1"/>
           <w:lang w:val="en-US"/>
         </w:rPr>
         <w:t xml:space="preserve"> (total per lake</w:t>
       </w:r>
       <w:r>
         <w:rPr>
-          <w:color w:val="FF0000"/>
-          <w:lang w:val="en-US"/>
-        </w:rPr>
-        <w:t xml:space="preserve">  mgC/day</w:t>
-      </w:r>
-      <w:r>
-        <w:rPr>
-          <w:color w:val="FF0000"/>
+          <w:color w:val="000000" w:themeColor="text1"/>
+          <w:lang w:val="en-US"/>
+        </w:rPr>
+        <w:t xml:space="preserve">  </w:t>
+      </w:r>
+      <w:proofErr w:type="spellStart"/>
+      <w:r>
+        <w:rPr>
+          <w:color w:val="000000" w:themeColor="text1"/>
+          <w:lang w:val="en-US"/>
+        </w:rPr>
+        <w:t>mgC</w:t>
+      </w:r>
+      <w:proofErr w:type="spellEnd"/>
+      <w:r>
+        <w:rPr>
+          <w:color w:val="000000" w:themeColor="text1"/>
+          <w:lang w:val="en-US"/>
+        </w:rPr>
+        <w:t>/day</w:t>
+      </w:r>
+      <w:r>
+        <w:rPr>
+          <w:color w:val="000000" w:themeColor="text1"/>
           <w:lang w:val="en-US"/>
         </w:rPr>
         <w:t>)</w:t>
@@ -607,34 +710,34 @@
           <w:numId w:val="1"/>
         </w:numPr>
         <w:rPr>
-          <w:color w:val="FF0000"/>
-          <w:lang w:val="en-US"/>
-        </w:rPr>
-      </w:pPr>
-      <w:r>
-        <w:rPr>
-          <w:color w:val="FF0000"/>
+          <w:color w:val="000000" w:themeColor="text1"/>
+          <w:lang w:val="en-US"/>
+        </w:rPr>
+      </w:pPr>
+      <w:r>
+        <w:rPr>
+          <w:color w:val="000000" w:themeColor="text1"/>
           <w:lang w:val="en-US"/>
         </w:rPr>
         <w:t xml:space="preserve">Average </w:t>
       </w:r>
       <w:r>
         <w:rPr>
-          <w:color w:val="FF0000"/>
+          <w:color w:val="000000" w:themeColor="text1"/>
           <w:lang w:val="en-US"/>
         </w:rPr>
         <w:t xml:space="preserve">pelagic, benthic and total (= pelagic + benthic) </w:t>
       </w:r>
       <w:r>
         <w:rPr>
-          <w:color w:val="FF0000"/>
+          <w:color w:val="000000" w:themeColor="text1"/>
           <w:lang w:val="en-US"/>
         </w:rPr>
         <w:t>primary production</w:t>
       </w:r>
       <w:r>
         <w:rPr>
-          <w:color w:val="FF0000"/>
+          <w:color w:val="000000" w:themeColor="text1"/>
           <w:lang w:val="en-US"/>
         </w:rPr>
         <w:t xml:space="preserve"> per area</w:t>
@@ -648,34 +751,34 @@
           <w:numId w:val="1"/>
         </w:numPr>
         <w:rPr>
-          <w:color w:val="FF0000"/>
-          <w:lang w:val="en-US"/>
-        </w:rPr>
-      </w:pPr>
-      <w:r>
-        <w:rPr>
-          <w:color w:val="FF0000"/>
+          <w:color w:val="000000" w:themeColor="text1"/>
+          <w:lang w:val="en-US"/>
+        </w:rPr>
+      </w:pPr>
+      <w:r>
+        <w:rPr>
+          <w:color w:val="000000" w:themeColor="text1"/>
           <w:lang w:val="en-US"/>
         </w:rPr>
         <w:t xml:space="preserve">Contribution of benthic </w:t>
       </w:r>
       <w:r>
         <w:rPr>
-          <w:color w:val="FF0000"/>
+          <w:color w:val="000000" w:themeColor="text1"/>
           <w:lang w:val="en-US"/>
         </w:rPr>
         <w:t>algal production</w:t>
       </w:r>
       <w:r>
         <w:rPr>
-          <w:color w:val="FF0000"/>
+          <w:color w:val="000000" w:themeColor="text1"/>
           <w:lang w:val="en-US"/>
         </w:rPr>
         <w:t xml:space="preserve"> to total </w:t>
       </w:r>
       <w:r>
         <w:rPr>
-          <w:color w:val="FF0000"/>
+          <w:color w:val="000000" w:themeColor="text1"/>
           <w:lang w:val="en-US"/>
         </w:rPr>
         <w:t>primary production in the lake</w:t>
@@ -704,17 +807,83 @@
         </w:numPr>
       </w:pPr>
       <w:r>
-        <w:t>Cross-radial profile of nutrient- vs. light-limitation of algal production</w:t>
-      </w:r>
-      <w:r>
-        <w:t xml:space="preserve"> (log kvoten ist för b</w:t>
+        <w:t xml:space="preserve">Cross-radial </w:t>
+      </w:r>
+      <w:proofErr w:type="spellStart"/>
+      <w:r>
+        <w:t>profile</w:t>
+      </w:r>
+      <w:proofErr w:type="spellEnd"/>
+      <w:r>
+        <w:t xml:space="preserve"> </w:t>
+      </w:r>
+      <w:proofErr w:type="spellStart"/>
+      <w:r>
+        <w:t>of</w:t>
+      </w:r>
+      <w:proofErr w:type="spellEnd"/>
+      <w:r>
+        <w:t xml:space="preserve"> </w:t>
+      </w:r>
+      <w:proofErr w:type="spellStart"/>
+      <w:r>
+        <w:t>nutrient</w:t>
+      </w:r>
+      <w:proofErr w:type="spellEnd"/>
+      <w:r>
+        <w:t xml:space="preserve">- vs. </w:t>
+      </w:r>
+      <w:proofErr w:type="spellStart"/>
+      <w:r>
+        <w:t>light</w:t>
+      </w:r>
+      <w:proofErr w:type="spellEnd"/>
+      <w:r>
+        <w:t xml:space="preserve">-limitation </w:t>
+      </w:r>
+      <w:proofErr w:type="spellStart"/>
+      <w:r>
+        <w:t>of</w:t>
+      </w:r>
+      <w:proofErr w:type="spellEnd"/>
+      <w:r>
+        <w:t xml:space="preserve"> </w:t>
+      </w:r>
+      <w:proofErr w:type="spellStart"/>
+      <w:r>
+        <w:t>algal</w:t>
+      </w:r>
+      <w:proofErr w:type="spellEnd"/>
+      <w:r>
+        <w:t xml:space="preserve"> </w:t>
+      </w:r>
+      <w:proofErr w:type="spellStart"/>
+      <w:r>
+        <w:t>production</w:t>
+      </w:r>
+      <w:proofErr w:type="spellEnd"/>
+      <w:r>
+        <w:t xml:space="preserve"> (log kvoten </w:t>
+      </w:r>
+      <w:proofErr w:type="spellStart"/>
+      <w:r>
+        <w:t>ist</w:t>
+      </w:r>
+      <w:proofErr w:type="spellEnd"/>
+      <w:r>
+        <w:t xml:space="preserve"> för b</w:t>
       </w:r>
       <w:r>
         <w:t xml:space="preserve">inärt till </w:t>
       </w:r>
       <w:r>
-        <w:t>exempel, med gränsen utmarkerad</w:t>
-      </w:r>
+        <w:t xml:space="preserve">exempel, med gränsen </w:t>
+      </w:r>
+      <w:proofErr w:type="spellStart"/>
+      <w:r>
+        <w:t>utmarkerad</w:t>
+      </w:r>
+      <w:proofErr w:type="spellEnd"/>
       <w:r>
         <w:t>)</w:t>
       </w:r>
@@ -767,31 +936,38 @@
       </w:pPr>
       <w:r>
         <w:rPr>
-          <w:color w:val="FF0000"/>
+          <w:color w:val="000000" w:themeColor="text1"/>
           <w:lang w:val="en-US"/>
         </w:rPr>
         <w:t xml:space="preserve">Depth </w:t>
       </w:r>
       <w:r>
         <w:rPr>
-          <w:color w:val="FF0000"/>
+          <w:color w:val="000000" w:themeColor="text1"/>
           <w:lang w:val="en-US"/>
         </w:rPr>
         <w:t>of light limitation of</w:t>
       </w:r>
       <w:r>
         <w:rPr>
-          <w:color w:val="FF0000"/>
+          <w:color w:val="000000" w:themeColor="text1"/>
           <w:lang w:val="en-US"/>
         </w:rPr>
         <w:t xml:space="preserve"> </w:t>
       </w:r>
       <w:r>
         <w:rPr>
-          <w:color w:val="FF0000"/>
-          <w:lang w:val="en-US"/>
-        </w:rPr>
-        <w:t xml:space="preserve">benthic algae (measured at the sediment surface) and of pelagic algae (measured at the deepest spot of the lake, </w:t>
+          <w:color w:val="000000" w:themeColor="text1"/>
+          <w:lang w:val="en-US"/>
+        </w:rPr>
+        <w:t>benthic algae (measured at the sediment surface</w:t>
+      </w:r>
+      <w:r>
+        <w:rPr>
+          <w:color w:val="FF0000"/>
+          <w:lang w:val="en-US"/>
+        </w:rPr>
+        <w:t xml:space="preserve">) and of pelagic algae (measured at the deepest spot of the lake, </w:t>
       </w:r>
       <w:r>
         <w:rPr>
@@ -813,7 +989,23 @@
           <w:color w:val="FF0000"/>
           <w:lang w:val="en-US"/>
         </w:rPr>
-        <w:t xml:space="preserve"> (z_max already calculated)</w:t>
+        <w:t xml:space="preserve"> (</w:t>
+      </w:r>
+      <w:proofErr w:type="spellStart"/>
+      <w:r>
+        <w:rPr>
+          <w:color w:val="FF0000"/>
+          <w:lang w:val="en-US"/>
+        </w:rPr>
+        <w:t>z_max</w:t>
+      </w:r>
+      <w:proofErr w:type="spellEnd"/>
+      <w:r>
+        <w:rPr>
+          <w:color w:val="FF0000"/>
+          <w:lang w:val="en-US"/>
+        </w:rPr>
+        <w:t xml:space="preserve"> already calculated)</w:t>
       </w:r>
     </w:p>
     <w:p>
@@ -840,8 +1032,73 @@
           <w:color w:val="FF0000"/>
           <w:lang w:val="en-US"/>
         </w:rPr>
-        <w:t xml:space="preserve"> (alternativt andelen förluster pga. </w:t>
-      </w:r>
+        <w:t xml:space="preserve"> (</w:t>
+      </w:r>
+      <w:proofErr w:type="spellStart"/>
+      <w:r>
+        <w:rPr>
+          <w:color w:val="FF0000"/>
+          <w:lang w:val="en-US"/>
+        </w:rPr>
+        <w:t>alternativt</w:t>
+      </w:r>
+      <w:proofErr w:type="spellEnd"/>
+      <w:r>
+        <w:rPr>
+          <w:color w:val="FF0000"/>
+          <w:lang w:val="en-US"/>
+        </w:rPr>
+        <w:t xml:space="preserve"> </w:t>
+      </w:r>
+      <w:proofErr w:type="spellStart"/>
+      <w:r>
+        <w:rPr>
+          <w:color w:val="FF0000"/>
+          <w:lang w:val="en-US"/>
+        </w:rPr>
+        <w:t>andelen</w:t>
+      </w:r>
+      <w:proofErr w:type="spellEnd"/>
+      <w:r>
+        <w:rPr>
+          <w:color w:val="FF0000"/>
+          <w:lang w:val="en-US"/>
+        </w:rPr>
+        <w:t xml:space="preserve"> </w:t>
+      </w:r>
+      <w:proofErr w:type="spellStart"/>
+      <w:r>
+        <w:rPr>
+          <w:color w:val="FF0000"/>
+          <w:lang w:val="en-US"/>
+        </w:rPr>
+        <w:t>förluster</w:t>
+      </w:r>
+      <w:proofErr w:type="spellEnd"/>
+      <w:r>
+        <w:rPr>
+          <w:color w:val="FF0000"/>
+          <w:lang w:val="en-US"/>
+        </w:rPr>
+        <w:t xml:space="preserve"> </w:t>
+      </w:r>
+      <w:proofErr w:type="spellStart"/>
+      <w:r>
+        <w:rPr>
+          <w:color w:val="FF0000"/>
+          <w:lang w:val="en-US"/>
+        </w:rPr>
+        <w:t>pga</w:t>
+      </w:r>
+      <w:proofErr w:type="spellEnd"/>
+      <w:r>
+        <w:rPr>
+          <w:color w:val="FF0000"/>
+          <w:lang w:val="en-US"/>
+        </w:rPr>
+        <w:t xml:space="preserve">. </w:t>
+      </w:r>
+      <w:proofErr w:type="spellStart"/>
       <w:r>
         <w:rPr>
           <w:color w:val="FF0000"/>
@@ -854,7 +1111,63 @@
           <w:color w:val="FF0000"/>
           <w:lang w:val="en-US"/>
         </w:rPr>
-        <w:t>tsjunkande relativt totala förlusterna)</w:t>
+        <w:t>tsjunkande</w:t>
+      </w:r>
+      <w:proofErr w:type="spellEnd"/>
+      <w:r>
+        <w:rPr>
+          <w:color w:val="FF0000"/>
+          <w:lang w:val="en-US"/>
+        </w:rPr>
+        <w:t xml:space="preserve"> </w:t>
+      </w:r>
+      <w:proofErr w:type="spellStart"/>
+      <w:r>
+        <w:rPr>
+          <w:color w:val="FF0000"/>
+          <w:lang w:val="en-US"/>
+        </w:rPr>
+        <w:t>relativt</w:t>
+      </w:r>
+      <w:proofErr w:type="spellEnd"/>
+      <w:r>
+        <w:rPr>
+          <w:color w:val="FF0000"/>
+          <w:lang w:val="en-US"/>
+        </w:rPr>
+        <w:t xml:space="preserve"> </w:t>
+      </w:r>
+      <w:proofErr w:type="spellStart"/>
+      <w:r>
+        <w:rPr>
+          <w:color w:val="FF0000"/>
+          <w:lang w:val="en-US"/>
+        </w:rPr>
+        <w:t>totala</w:t>
+      </w:r>
+      <w:proofErr w:type="spellEnd"/>
+      <w:r>
+        <w:rPr>
+          <w:color w:val="FF0000"/>
+          <w:lang w:val="en-US"/>
+        </w:rPr>
+        <w:t xml:space="preserve"> </w:t>
+      </w:r>
+      <w:proofErr w:type="spellStart"/>
+      <w:r>
+        <w:rPr>
+          <w:color w:val="FF0000"/>
+          <w:lang w:val="en-US"/>
+        </w:rPr>
+        <w:t>förlusterna</w:t>
+      </w:r>
+      <w:proofErr w:type="spellEnd"/>
+      <w:r>
+        <w:rPr>
+          <w:color w:val="FF0000"/>
+          <w:lang w:val="en-US"/>
+        </w:rPr>
+        <w:t>)</w:t>
       </w:r>
     </w:p>
     <w:p>
@@ -887,6 +1200,7 @@
           <w:numId w:val="1"/>
         </w:numPr>
         <w:rPr>
+          <w:color w:val="000000" w:themeColor="text1"/>
           <w:lang w:val="en-US"/>
         </w:rPr>
       </w:pPr>
@@ -911,16 +1225,10 @@
       </w:r>
       <w:r>
         <w:rPr>
-          <w:color w:val="FF0000"/>
-          <w:lang w:val="en-US"/>
-        </w:rPr>
-        <w:t>average concentration across the lake</w:t>
-      </w:r>
-      <w:r>
-        <w:rPr>
-          <w:lang w:val="en-US"/>
-        </w:rPr>
-        <w:t>)</w:t>
+          <w:color w:val="000000" w:themeColor="text1"/>
+          <w:lang w:val="en-US"/>
+        </w:rPr>
+        <w:t>average concentration across the lake)</w:t>
       </w:r>
     </w:p>
     <w:p>
@@ -942,6 +1250,7 @@
         </w:rPr>
         <w:t xml:space="preserve">Concentration of total nutrients in the water column = </w:t>
       </w:r>
+      <w:proofErr w:type="spellStart"/>
       <w:r>
         <w:rPr>
           <w:i/>
@@ -967,6 +1276,7 @@
         </w:rPr>
         <w:t>A</w:t>
       </w:r>
+      <w:proofErr w:type="spellEnd"/>
       <w:r>
         <w:rPr>
           <w:color w:val="FF0000"/>
@@ -974,6 +1284,7 @@
         </w:rPr>
         <w:t xml:space="preserve"> + </w:t>
       </w:r>
+      <w:proofErr w:type="spellStart"/>
       <w:r>
         <w:rPr>
           <w:i/>
@@ -999,6 +1310,7 @@
         </w:rPr>
         <w:t>D</w:t>
       </w:r>
+      <w:proofErr w:type="spellEnd"/>
       <w:r>
         <w:rPr>
           <w:color w:val="FF0000"/>
@@ -1019,7 +1331,14 @@
           <w:color w:val="FF0000"/>
           <w:lang w:val="en-US"/>
         </w:rPr>
-        <w:t xml:space="preserve"> (cross-radial profile; average concentration across the lake)</w:t>
+        <w:t xml:space="preserve"> (cross-radial profile; </w:t>
+      </w:r>
+      <w:r>
+        <w:rPr>
+          <w:color w:val="000000" w:themeColor="text1"/>
+          <w:lang w:val="en-US"/>
+        </w:rPr>
+        <w:t>average concentration across the lake)</w:t>
       </w:r>
     </w:p>
     <w:p>
@@ -1037,7 +1356,15 @@
         <w:rPr>
           <w:lang w:val="en-US"/>
         </w:rPr>
-        <w:t>Cross-radial profile of nutrients accumulated in the sediment</w:t>
+        <w:t>Cross-radial profile of nutrients accumulated</w:t>
+      </w:r>
+      <w:bookmarkStart w:id="0" w:name="_GoBack"/>
+      <w:bookmarkEnd w:id="0"/>
+      <w:r>
+        <w:rPr>
+          <w:lang w:val="en-US"/>
+        </w:rPr>
+        <w:t xml:space="preserve"> in the sediment</w:t>
       </w:r>
     </w:p>
     <w:p>
@@ -1077,41 +1404,42 @@
           <w:numId w:val="1"/>
         </w:numPr>
         <w:rPr>
-          <w:color w:val="FF0000"/>
-        </w:rPr>
-      </w:pPr>
-      <w:r>
-        <w:rPr>
-          <w:color w:val="FF0000"/>
+          <w:color w:val="000000" w:themeColor="text1"/>
+        </w:rPr>
+      </w:pPr>
+      <w:r>
+        <w:rPr>
+          <w:color w:val="000000" w:themeColor="text1"/>
           <w:lang w:val="en-US"/>
         </w:rPr>
         <w:t xml:space="preserve">Contributions of </w:t>
       </w:r>
       <w:r>
         <w:rPr>
-          <w:color w:val="FF0000"/>
+          <w:color w:val="000000" w:themeColor="text1"/>
           <w:lang w:val="en-US"/>
         </w:rPr>
         <w:t>pelagic algae</w:t>
       </w:r>
       <w:r>
         <w:rPr>
-          <w:color w:val="FF0000"/>
+          <w:color w:val="000000" w:themeColor="text1"/>
           <w:lang w:val="en-US"/>
         </w:rPr>
         <w:t>, detritus and mineral nutrients to total nutrients in the water column (average across the lake)</w:t>
       </w:r>
       <w:r>
         <w:rPr>
-          <w:color w:val="FF0000"/>
+          <w:color w:val="000000" w:themeColor="text1"/>
           <w:lang w:val="en-US"/>
         </w:rPr>
         <w:t xml:space="preserve"> = </w:t>
       </w:r>
-      <w:r>
-        <w:rPr>
-          <w:i/>
-          <w:color w:val="FF0000"/>
+      <w:proofErr w:type="spellStart"/>
+      <w:r>
+        <w:rPr>
+          <w:i/>
+          <w:color w:val="000000" w:themeColor="text1"/>
           <w:lang w:val="en-US"/>
         </w:rPr>
         <w:t>q</w:t>
@@ -1119,7 +1447,7 @@
       <w:r>
         <w:rPr>
           <w:i/>
-          <w:color w:val="FF0000"/>
+          <w:color w:val="000000" w:themeColor="text1"/>
           <w:vertAlign w:val="subscript"/>
           <w:lang w:val="en-US"/>
         </w:rPr>
@@ -1128,30 +1456,42 @@
       <w:r>
         <w:rPr>
           <w:i/>
-          <w:color w:val="FF0000"/>
+          <w:color w:val="000000" w:themeColor="text1"/>
           <w:lang w:val="en-US"/>
         </w:rPr>
         <w:t>D</w:t>
       </w:r>
-      <w:r>
-        <w:rPr>
-          <w:color w:val="FF0000"/>
+      <w:proofErr w:type="spellEnd"/>
+      <w:proofErr w:type="gramStart"/>
+      <w:r>
+        <w:rPr>
+          <w:color w:val="000000" w:themeColor="text1"/>
           <w:lang w:val="en-US"/>
         </w:rPr>
         <w:t>/(</w:t>
       </w:r>
-      <w:r>
-        <w:rPr>
-          <w:i/>
-          <w:color w:val="FF0000"/>
-          <w:lang w:val="en-US"/>
-        </w:rPr>
-        <w:t xml:space="preserve"> q</w:t>
-      </w:r>
-      <w:r>
-        <w:rPr>
-          <w:i/>
-          <w:color w:val="FF0000"/>
+      <w:proofErr w:type="gramEnd"/>
+      <w:r>
+        <w:rPr>
+          <w:i/>
+          <w:color w:val="000000" w:themeColor="text1"/>
+          <w:lang w:val="en-US"/>
+        </w:rPr>
+        <w:t xml:space="preserve"> </w:t>
+      </w:r>
+      <w:proofErr w:type="spellStart"/>
+      <w:r>
+        <w:rPr>
+          <w:i/>
+          <w:color w:val="000000" w:themeColor="text1"/>
+          <w:lang w:val="en-US"/>
+        </w:rPr>
+        <w:t>q</w:t>
+      </w:r>
+      <w:r>
+        <w:rPr>
+          <w:i/>
+          <w:color w:val="000000" w:themeColor="text1"/>
           <w:vertAlign w:val="subscript"/>
           <w:lang w:val="en-US"/>
         </w:rPr>
@@ -1160,22 +1500,24 @@
       <w:r>
         <w:rPr>
           <w:i/>
-          <w:color w:val="FF0000"/>
+          <w:color w:val="000000" w:themeColor="text1"/>
           <w:lang w:val="en-US"/>
         </w:rPr>
         <w:t>A</w:t>
       </w:r>
-      <w:r>
-        <w:rPr>
-          <w:color w:val="FF0000"/>
+      <w:proofErr w:type="spellEnd"/>
+      <w:r>
+        <w:rPr>
+          <w:color w:val="000000" w:themeColor="text1"/>
           <w:lang w:val="en-US"/>
         </w:rPr>
         <w:t xml:space="preserve"> + </w:t>
       </w:r>
-      <w:r>
-        <w:rPr>
-          <w:i/>
-          <w:color w:val="FF0000"/>
+      <w:proofErr w:type="spellStart"/>
+      <w:r>
+        <w:rPr>
+          <w:i/>
+          <w:color w:val="000000" w:themeColor="text1"/>
           <w:lang w:val="en-US"/>
         </w:rPr>
         <w:t>q</w:t>
@@ -1183,7 +1525,7 @@
       <w:r>
         <w:rPr>
           <w:i/>
-          <w:color w:val="FF0000"/>
+          <w:color w:val="000000" w:themeColor="text1"/>
           <w:vertAlign w:val="subscript"/>
           <w:lang w:val="en-US"/>
         </w:rPr>
@@ -1192,14 +1534,15 @@
       <w:r>
         <w:rPr>
           <w:i/>
-          <w:color w:val="FF0000"/>
+          <w:color w:val="000000" w:themeColor="text1"/>
           <w:lang w:val="en-US"/>
         </w:rPr>
         <w:t>D</w:t>
       </w:r>
-      <w:r>
-        <w:rPr>
-          <w:color w:val="FF0000"/>
+      <w:proofErr w:type="spellEnd"/>
+      <w:r>
+        <w:rPr>
+          <w:color w:val="000000" w:themeColor="text1"/>
           <w:lang w:val="en-US"/>
         </w:rPr>
         <w:t xml:space="preserve"> + </w:t>
@@ -1207,34 +1550,62 @@
       <w:r>
         <w:rPr>
           <w:i/>
-          <w:color w:val="FF0000"/>
+          <w:color w:val="000000" w:themeColor="text1"/>
           <w:lang w:val="en-US"/>
         </w:rPr>
         <w:t>R</w:t>
       </w:r>
       <w:r>
         <w:rPr>
-          <w:color w:val="FF0000"/>
+          <w:color w:val="000000" w:themeColor="text1"/>
           <w:lang w:val="en-US"/>
         </w:rPr>
         <w:t>) etc.</w:t>
       </w:r>
       <w:r>
         <w:rPr>
-          <w:color w:val="FF0000"/>
+          <w:color w:val="000000" w:themeColor="text1"/>
           <w:lang w:val="en-US"/>
         </w:rPr>
         <w:t xml:space="preserve"> </w:t>
       </w:r>
       <w:r>
         <w:rPr>
-          <w:color w:val="FF0000"/>
-        </w:rPr>
-        <w:t xml:space="preserve">(vilken andel av näringen I vattenmassan är bunden I detritus, lost </w:t>
-      </w:r>
-      <w:r>
-        <w:rPr>
-          <w:color w:val="FF0000"/>
+          <w:color w:val="000000" w:themeColor="text1"/>
+        </w:rPr>
+        <w:t xml:space="preserve">(vilken andel av näringen I vattenmassan är bunden I </w:t>
+      </w:r>
+      <w:proofErr w:type="spellStart"/>
+      <w:r>
+        <w:rPr>
+          <w:color w:val="000000" w:themeColor="text1"/>
+        </w:rPr>
+        <w:t>detritus</w:t>
+      </w:r>
+      <w:proofErr w:type="spellEnd"/>
+      <w:r>
+        <w:rPr>
+          <w:color w:val="000000" w:themeColor="text1"/>
+        </w:rPr>
+        <w:t xml:space="preserve">, </w:t>
+      </w:r>
+      <w:proofErr w:type="spellStart"/>
+      <w:r>
+        <w:rPr>
+          <w:color w:val="000000" w:themeColor="text1"/>
+        </w:rPr>
+        <w:t>lost</w:t>
+      </w:r>
+      <w:proofErr w:type="spellEnd"/>
+      <w:r>
+        <w:rPr>
+          <w:color w:val="000000" w:themeColor="text1"/>
+        </w:rPr>
+        <w:t xml:space="preserve"> </w:t>
+      </w:r>
+      <w:r>
+        <w:rPr>
+          <w:color w:val="000000" w:themeColor="text1"/>
         </w:rPr>
         <w:t>näring, och alger?)</w:t>
       </w:r>
@@ -1301,6 +1672,7 @@
           <w:lang w:val="en-US"/>
         </w:rPr>
       </w:pPr>
+      <w:proofErr w:type="spellStart"/>
       <w:r>
         <w:rPr>
           <w:i/>
@@ -1316,6 +1688,7 @@
         </w:rPr>
         <w:t>tot</w:t>
       </w:r>
+      <w:proofErr w:type="spellEnd"/>
       <w:r>
         <w:rPr>
           <w:lang w:val="en-US"/>
@@ -1469,6 +1842,7 @@
           <w:lang w:val="en-US"/>
         </w:rPr>
       </w:pPr>
+      <w:proofErr w:type="spellStart"/>
       <w:r>
         <w:rPr>
           <w:i/>
@@ -1484,6 +1858,7 @@
         </w:rPr>
         <w:t>bg</w:t>
       </w:r>
+      <w:proofErr w:type="spellEnd"/>
       <w:r>
         <w:rPr>
           <w:lang w:val="en-US"/>
@@ -1510,6 +1885,8 @@
           <w:lang w:val="en-US"/>
         </w:rPr>
       </w:pPr>
+      <w:proofErr w:type="spellStart"/>
+      <w:proofErr w:type="gramStart"/>
       <w:r>
         <w:rPr>
           <w:i/>
@@ -1525,6 +1902,8 @@
         </w:rPr>
         <w:t>mean</w:t>
       </w:r>
+      <w:proofErr w:type="spellEnd"/>
+      <w:proofErr w:type="gramEnd"/>
       <w:r>
         <w:rPr>
           <w:lang w:val="en-US"/>
@@ -1551,6 +1930,7 @@
           <w:lang w:val="en-US"/>
         </w:rPr>
       </w:pPr>
+      <w:proofErr w:type="spellStart"/>
       <w:r>
         <w:rPr>
           <w:i/>
@@ -1566,6 +1946,7 @@
         </w:rPr>
         <w:t>mean</w:t>
       </w:r>
+      <w:proofErr w:type="spellEnd"/>
       <w:r>
         <w:rPr>
           <w:lang w:val="en-US"/>
@@ -1585,6 +1966,7 @@
         </w:rPr>
         <w:t xml:space="preserve"> = </w:t>
       </w:r>
+      <w:proofErr w:type="spellStart"/>
       <w:r>
         <w:rPr>
           <w:i/>
@@ -1623,6 +2005,7 @@
         </w:rPr>
         <w:t>mean</w:t>
       </w:r>
+      <w:proofErr w:type="spellEnd"/>
       <w:r>
         <w:rPr>
           <w:lang w:val="en-US"/>
@@ -1636,6 +2019,7 @@
           <w:lang w:val="en-US"/>
         </w:rPr>
       </w:pPr>
+      <w:proofErr w:type="spellStart"/>
       <w:r>
         <w:rPr>
           <w:i/>
@@ -1651,6 +2035,7 @@
         </w:rPr>
         <w:t>comp</w:t>
       </w:r>
+      <w:proofErr w:type="spellEnd"/>
       <w:r>
         <w:rPr>
           <w:lang w:val="en-US"/>
@@ -1683,6 +2068,7 @@
           <w:lang w:val="en-US"/>
         </w:rPr>
       </w:pPr>
+      <w:proofErr w:type="gramStart"/>
       <w:r>
         <w:rPr>
           <w:i/>
@@ -1690,6 +2076,7 @@
         </w:rPr>
         <w:t>alpha</w:t>
       </w:r>
+      <w:proofErr w:type="gramEnd"/>
       <w:r>
         <w:rPr>
           <w:lang w:val="en-US"/>
@@ -1716,59 +2103,103 @@
           <w:lang w:val="en-US"/>
         </w:rPr>
       </w:pPr>
-      <w:r>
-        <w:rPr>
-          <w:lang w:val="en-US"/>
-        </w:rPr>
-        <w:t>maximum lake depth</w:t>
-      </w:r>
-    </w:p>
-    <w:p>
-      <w:pPr>
-        <w:rPr>
-          <w:lang w:val="en-US"/>
-        </w:rPr>
-      </w:pPr>
-      <w:r>
-        <w:rPr>
-          <w:lang w:val="en-US"/>
-        </w:rPr>
-        <w:t>lake size (area)</w:t>
-      </w:r>
-    </w:p>
-    <w:p>
-      <w:pPr>
-        <w:rPr>
-          <w:lang w:val="en-US"/>
-        </w:rPr>
-      </w:pPr>
-      <w:r>
-        <w:rPr>
-          <w:lang w:val="en-US"/>
-        </w:rPr>
-        <w:t>horizontal and vertical turbulence</w:t>
-      </w:r>
-    </w:p>
-    <w:p>
-      <w:r>
-        <w:t>euphotiska djupet (maximala överlevnadsdjupet, z_</w:t>
+      <w:proofErr w:type="gramStart"/>
+      <w:r>
+        <w:rPr>
+          <w:lang w:val="en-US"/>
+        </w:rPr>
+        <w:t>maximum</w:t>
+      </w:r>
+      <w:proofErr w:type="gramEnd"/>
+      <w:r>
+        <w:rPr>
+          <w:lang w:val="en-US"/>
+        </w:rPr>
+        <w:t xml:space="preserve"> lake depth</w:t>
+      </w:r>
+    </w:p>
+    <w:p>
+      <w:pPr>
+        <w:rPr>
+          <w:lang w:val="en-US"/>
+        </w:rPr>
+      </w:pPr>
+      <w:proofErr w:type="gramStart"/>
+      <w:r>
+        <w:rPr>
+          <w:lang w:val="en-US"/>
+        </w:rPr>
+        <w:t>lake</w:t>
+      </w:r>
+      <w:proofErr w:type="gramEnd"/>
+      <w:r>
+        <w:rPr>
+          <w:lang w:val="en-US"/>
+        </w:rPr>
+        <w:t xml:space="preserve"> size (area)</w:t>
+      </w:r>
+    </w:p>
+    <w:p>
+      <w:proofErr w:type="spellStart"/>
+      <w:r>
+        <w:t>horizontal</w:t>
+      </w:r>
+      <w:proofErr w:type="spellEnd"/>
+      <w:r>
+        <w:t xml:space="preserve"> and </w:t>
+      </w:r>
+      <w:proofErr w:type="spellStart"/>
+      <w:r>
+        <w:t>vertical</w:t>
+      </w:r>
+      <w:proofErr w:type="spellEnd"/>
+      <w:r>
+        <w:t xml:space="preserve"> </w:t>
+      </w:r>
+      <w:proofErr w:type="spellStart"/>
+      <w:r>
+        <w:t>turbulence</w:t>
+      </w:r>
+      <w:proofErr w:type="spellEnd"/>
+    </w:p>
+    <w:p>
+      <w:proofErr w:type="spellStart"/>
+      <w:r>
+        <w:t>euphotiska</w:t>
+      </w:r>
+      <w:proofErr w:type="spellEnd"/>
+      <w:r>
+        <w:t xml:space="preserve"> djupet (maximala överlevnadsdjupet, </w:t>
+      </w:r>
+      <w:proofErr w:type="spellStart"/>
+      <w:r>
+        <w:t>z_</w:t>
       </w:r>
       <w:r>
         <w:t>m</w:t>
       </w:r>
       <w:r>
-        <w:t>ax som plottas redan)</w:t>
-      </w:r>
-    </w:p>
-    <w:p>
-      <w:r>
-        <w:t>kvoter: (snittdjup/maxdjup, bredd/snittdjup, etc.)</w:t>
-      </w:r>
-    </w:p>
-    <w:p>
-      <w:bookmarkStart w:id="0" w:name="_GoBack"/>
-      <w:bookmarkEnd w:id="0"/>
-    </w:p>
+        <w:t>ax</w:t>
+      </w:r>
+      <w:proofErr w:type="spellEnd"/>
+      <w:r>
+        <w:t xml:space="preserve"> som plottas redan)</w:t>
+      </w:r>
+    </w:p>
+    <w:p>
+      <w:r>
+        <w:t>kvoter: (snittdjup/</w:t>
+      </w:r>
+      <w:proofErr w:type="spellStart"/>
+      <w:r>
+        <w:t>maxdjup</w:t>
+      </w:r>
+      <w:proofErr w:type="spellEnd"/>
+      <w:r>
+        <w:t>, bredd/snittdjup, etc.)</w:t>
+      </w:r>
+    </w:p>
+    <w:p/>
     <w:p/>
     <w:p>
       <w:r>
@@ -1840,33 +2271,89 @@
         <w:rPr>
           <w:lang w:val="en-US"/>
         </w:rPr>
-        <w:t>Another debatable assumption is that only sediment gets resuspended, but not benthic algae. We could assume that benthic algae also get resuspended. Either at the same rate as sediment or at a lower rate (assuming that a biofilm is more resistant to resuspension). Immediately after resuspension, benthic algae would then be counted as pelagic</w:t>
-      </w:r>
-      <w:r>
-        <w:rPr>
-          <w:lang w:val="en-US"/>
-        </w:rPr>
-        <w:t xml:space="preserve"> algae, in the same way as resuspended sediment becomes pelagic detritus.</w:t>
-      </w:r>
-    </w:p>
-    <w:p>
-      <w:pPr>
-        <w:rPr>
-          <w:lang w:val="en-US"/>
-        </w:rPr>
-      </w:pPr>
-    </w:p>
-    <w:p>
-      <w:pPr>
-        <w:rPr>
-          <w:lang w:val="en-US"/>
-        </w:rPr>
-      </w:pPr>
-      <w:r>
-        <w:rPr>
-          <w:lang w:val="en-US"/>
-        </w:rPr>
-        <w:t>It seems as if, in many lakes, benthic algal biomass is not highest in the most shallow areas, and in some lakes a maximum of chlorophyll seems to occur at considerable depth. The ‘deep chlorophyll maximum’ may thus be of some empirical interest. We should therefore explore a bit more how robust this finding of a deep chlorophyll maximum is against modifications of our somewhat unrealistic assumptions concerning the vertical and horizontal</w:t>
+        <w:t xml:space="preserve">Another debatable assumption is that only sediment gets </w:t>
+      </w:r>
+      <w:proofErr w:type="spellStart"/>
+      <w:r>
+        <w:rPr>
+          <w:lang w:val="en-US"/>
+        </w:rPr>
+        <w:t>resuspended</w:t>
+      </w:r>
+      <w:proofErr w:type="spellEnd"/>
+      <w:r>
+        <w:rPr>
+          <w:lang w:val="en-US"/>
+        </w:rPr>
+        <w:t xml:space="preserve">, but not benthic algae. We could assume that benthic algae also get </w:t>
+      </w:r>
+      <w:proofErr w:type="spellStart"/>
+      <w:r>
+        <w:rPr>
+          <w:lang w:val="en-US"/>
+        </w:rPr>
+        <w:t>resuspended</w:t>
+      </w:r>
+      <w:proofErr w:type="spellEnd"/>
+      <w:r>
+        <w:rPr>
+          <w:lang w:val="en-US"/>
+        </w:rPr>
+        <w:t>. Either at the same rate as sediment or at a lower rate (assuming that a biofilm is more resistant to resuspension). Immediately after resuspension, benthic algae would then be counted as pelagic</w:t>
+      </w:r>
+      <w:r>
+        <w:rPr>
+          <w:lang w:val="en-US"/>
+        </w:rPr>
+        <w:t xml:space="preserve"> algae, in the same way as </w:t>
+      </w:r>
+      <w:proofErr w:type="spellStart"/>
+      <w:r>
+        <w:rPr>
+          <w:lang w:val="en-US"/>
+        </w:rPr>
+        <w:t>resuspended</w:t>
+      </w:r>
+      <w:proofErr w:type="spellEnd"/>
+      <w:r>
+        <w:rPr>
+          <w:lang w:val="en-US"/>
+        </w:rPr>
+        <w:t xml:space="preserve"> sediment becomes pelagic detritus.</w:t>
+      </w:r>
+    </w:p>
+    <w:p>
+      <w:pPr>
+        <w:rPr>
+          <w:lang w:val="en-US"/>
+        </w:rPr>
+      </w:pPr>
+    </w:p>
+    <w:p>
+      <w:pPr>
+        <w:rPr>
+          <w:lang w:val="en-US"/>
+        </w:rPr>
+      </w:pPr>
+      <w:r>
+        <w:rPr>
+          <w:lang w:val="en-US"/>
+        </w:rPr>
+        <w:t xml:space="preserve">It seems as if, in many lakes, benthic algal biomass is not highest in the </w:t>
+      </w:r>
+      <w:proofErr w:type="gramStart"/>
+      <w:r>
+        <w:rPr>
+          <w:lang w:val="en-US"/>
+        </w:rPr>
+        <w:t>most shallow</w:t>
+      </w:r>
+      <w:proofErr w:type="gramEnd"/>
+      <w:r>
+        <w:rPr>
+          <w:lang w:val="en-US"/>
+        </w:rPr>
+        <w:t xml:space="preserve"> areas, and in some lakes a maximum of chlorophyll seems to occur at considerable depth. The ‘deep chlorophyll maximum’ may thus be of some empirical interest. We should therefore explore a bit more how robust this finding of a deep chlorophyll maximum is against modifications of our somewhat unrealistic assumptions concerning the vertical and horizontal</w:t>
       </w:r>
       <w:r>
         <w:rPr>

</xml_diff>